<commit_message>
some changes on register
</commit_message>
<xml_diff>
--- a/@document/word question temp/single word test file/5.docx
+++ b/@document/word question temp/single word test file/5.docx
@@ -490,53 +490,6 @@
         <w:rPr>
           <w:sz w:val="24"/>
           <w:szCs w:val="24"/>
-          <w:lang w:bidi="fa-IR"/>
-        </w:rPr>
-      </w:pPr>
-      <m:oMath>
-        <m:f>
-          <m:fPr>
-            <m:ctrlPr>
-              <w:rPr>
-                <w:rFonts w:ascii="Cambria Math" w:hAnsi="Cambria Math"/>
-                <w:sz w:val="24"/>
-                <w:szCs w:val="24"/>
-                <w:lang w:bidi="fa-IR"/>
-              </w:rPr>
-            </m:ctrlPr>
-          </m:fPr>
-          <m:num>
-            <m:r>
-              <w:rPr>
-                <w:rFonts w:ascii="Cambria Math" w:hAnsi="Cambria Math"/>
-                <w:sz w:val="24"/>
-                <w:szCs w:val="24"/>
-                <w:lang w:bidi="fa-IR"/>
-              </w:rPr>
-              <m:t>2</m:t>
-            </m:r>
-          </m:num>
-          <m:den>
-            <m:r>
-              <w:rPr>
-                <w:rFonts w:ascii="Cambria Math" w:hAnsi="Cambria Math"/>
-                <w:sz w:val="24"/>
-                <w:szCs w:val="24"/>
-                <w:lang w:bidi="fa-IR"/>
-              </w:rPr>
-              <m:t>3</m:t>
-            </m:r>
-          </m:den>
-        </m:f>
-      </m:oMath>
-    </w:p>
-    <w:p>
-      <w:pPr>
-        <w:bidi/>
-        <w:jc w:val="both"/>
-        <w:rPr>
-          <w:sz w:val="24"/>
-          <w:szCs w:val="24"/>
           <w:rtl/>
           <w:lang w:bidi="fa-IR"/>
         </w:rPr>
@@ -549,11 +502,46 @@
           <w:docGrid w:linePitch="381"/>
         </w:sectPr>
       </w:pPr>
-    </w:p>
-    <w:p>
+      <m:oMath>
+        <m:f>
+          <m:fPr>
+            <m:ctrlPr>
+              <w:rPr>
+                <w:rFonts w:ascii="Cambria Math" w:hAnsi="Cambria Math"/>
+                <w:sz w:val="24"/>
+                <w:szCs w:val="24"/>
+                <w:lang w:bidi="fa-IR"/>
+              </w:rPr>
+            </m:ctrlPr>
+          </m:fPr>
+          <m:num>
+            <m:r>
+              <w:rPr>
+                <w:rFonts w:ascii="Cambria Math" w:hAnsi="Cambria Math"/>
+                <w:sz w:val="24"/>
+                <w:szCs w:val="24"/>
+                <w:lang w:bidi="fa-IR"/>
+              </w:rPr>
+              <m:t>2</m:t>
+            </m:r>
+          </m:num>
+          <m:den>
+            <m:r>
+              <w:rPr>
+                <w:rFonts w:ascii="Cambria Math" w:hAnsi="Cambria Math"/>
+                <w:sz w:val="24"/>
+                <w:szCs w:val="24"/>
+                <w:lang w:bidi="fa-IR"/>
+              </w:rPr>
+              <m:t>3</m:t>
+            </m:r>
+          </m:den>
+        </m:f>
+      </m:oMath>
       <w:bookmarkStart w:id="0" w:name="_GoBack"/>
       <w:bookmarkEnd w:id="0"/>
     </w:p>
+    <w:p/>
     <w:sectPr>
       <w:pgSz w:w="12240" w:h="15840"/>
       <w:pgMar w:top="1440" w:right="1440" w:bottom="1440" w:left="1440" w:header="720" w:footer="720" w:gutter="0"/>

</xml_diff>